<commit_message>
edit laba2 by Kostia
</commit_message>
<xml_diff>
--- a/laba2.docx
+++ b/laba2.docx
@@ -1720,9 +1720,11 @@
           <w:szCs w:val="28"/>
           <w:shd w:val="clear" w:color="auto" w:fill="FFFFFF"/>
         </w:rPr>
-        <w:t xml:space="preserve"> прилад, призначений для введення людиною даних у комп'ютерну систему, а також для відображення інформації комп'ютером</w:t>
-      </w:r>
-      <w:r>
+        <w:t xml:space="preserve"> прилад, призначений для введення людиною даних у комп'ютерну систему, а також для відображення інформації комп'ютером.</w:t>
+      </w:r>
+    </w:p>
+    <w:p>
+      <w:pPr>
         <w:rPr>
           <w:rFonts w:cstheme="minorHAnsi"/>
           <w:color w:val="202122"/>
@@ -1730,11 +1732,24 @@
           <w:szCs w:val="28"/>
           <w:shd w:val="clear" w:color="auto" w:fill="FFFFFF"/>
         </w:rPr>
-        <w:t>.</w:t>
-      </w:r>
-    </w:p>
-    <w:p>
-      <w:pPr>
+      </w:pPr>
+      <w:r>
+        <w:rPr>
+          <w:bCs/>
+          <w:sz w:val="28"/>
+          <w:szCs w:val="28"/>
+        </w:rPr>
+        <w:t>- CLI-режим</w:t>
+      </w:r>
+      <w:r>
+        <w:rPr>
+          <w:bCs/>
+          <w:sz w:val="28"/>
+          <w:szCs w:val="28"/>
+        </w:rPr>
+        <w:t xml:space="preserve"> - </w:t>
+      </w:r>
+      <w:r>
         <w:rPr>
           <w:rFonts w:cstheme="minorHAnsi"/>
           <w:color w:val="202122"/>
@@ -1742,22 +1757,15 @@
           <w:szCs w:val="28"/>
           <w:shd w:val="clear" w:color="auto" w:fill="FFFFFF"/>
         </w:rPr>
-      </w:pPr>
-      <w:r>
-        <w:rPr>
-          <w:bCs/>
-          <w:sz w:val="28"/>
-          <w:szCs w:val="28"/>
-        </w:rPr>
-        <w:t>- CLI-режим</w:t>
-      </w:r>
-      <w:r>
-        <w:rPr>
-          <w:bCs/>
-          <w:sz w:val="28"/>
-          <w:szCs w:val="28"/>
-        </w:rPr>
-        <w:t xml:space="preserve"> - </w:t>
+        <w:t>різновид </w:t>
+      </w:r>
+      <w:r>
+        <w:rPr>
+          <w:rFonts w:cstheme="minorHAnsi"/>
+          <w:sz w:val="28"/>
+          <w:szCs w:val="28"/>
+        </w:rPr>
+        <w:t>текстовий інтерфейс користувача</w:t>
       </w:r>
       <w:r>
         <w:rPr>
@@ -1767,7 +1775,7 @@
           <w:szCs w:val="28"/>
           <w:shd w:val="clear" w:color="auto" w:fill="FFFFFF"/>
         </w:rPr>
-        <w:t>різновид </w:t>
+        <w:t> й </w:t>
       </w:r>
       <w:r>
         <w:rPr>
@@ -1775,7 +1783,7 @@
           <w:sz w:val="28"/>
           <w:szCs w:val="28"/>
         </w:rPr>
-        <w:t>текстовий інтерфейс користувача</w:t>
+        <w:t>комп’ютера</w:t>
       </w:r>
       <w:r>
         <w:rPr>
@@ -1785,7 +1793,7 @@
           <w:szCs w:val="28"/>
           <w:shd w:val="clear" w:color="auto" w:fill="FFFFFF"/>
         </w:rPr>
-        <w:t> й </w:t>
+        <w:t>, в якому інструкції комп'ютеру можна дати тільки введенням із </w:t>
       </w:r>
       <w:r>
         <w:rPr>
@@ -1793,7 +1801,7 @@
           <w:sz w:val="28"/>
           <w:szCs w:val="28"/>
         </w:rPr>
-        <w:t>комп’ютера</w:t>
+        <w:t>клавіатури</w:t>
       </w:r>
       <w:r>
         <w:rPr>
@@ -1803,15 +1811,7 @@
           <w:szCs w:val="28"/>
           <w:shd w:val="clear" w:color="auto" w:fill="FFFFFF"/>
         </w:rPr>
-        <w:t>, в якому інструкції комп'ютеру можна дати тільки введенням із </w:t>
-      </w:r>
-      <w:r>
-        <w:rPr>
-          <w:rFonts w:cstheme="minorHAnsi"/>
-          <w:sz w:val="28"/>
-          <w:szCs w:val="28"/>
-        </w:rPr>
-        <w:t>клавіатури</w:t>
+        <w:t> текстових рядків</w:t>
       </w:r>
       <w:r>
         <w:rPr>
@@ -1821,7 +1821,7 @@
           <w:szCs w:val="28"/>
           <w:shd w:val="clear" w:color="auto" w:fill="FFFFFF"/>
         </w:rPr>
-        <w:t> текстових рядків</w:t>
+        <w:t xml:space="preserve"> (команд)</w:t>
       </w:r>
       <w:r>
         <w:rPr>
@@ -1831,16 +1831,6 @@
           <w:szCs w:val="28"/>
           <w:shd w:val="clear" w:color="auto" w:fill="FFFFFF"/>
         </w:rPr>
-        <w:t xml:space="preserve"> (команд)</w:t>
-      </w:r>
-      <w:r>
-        <w:rPr>
-          <w:rFonts w:cstheme="minorHAnsi"/>
-          <w:color w:val="202122"/>
-          <w:sz w:val="28"/>
-          <w:szCs w:val="28"/>
-          <w:shd w:val="clear" w:color="auto" w:fill="FFFFFF"/>
-        </w:rPr>
         <w:t>.</w:t>
       </w:r>
     </w:p>
@@ -1928,29 +1918,7 @@
           <w:szCs w:val="28"/>
           <w:u w:val="single"/>
         </w:rPr>
-        <w:t xml:space="preserve"> можна дізнатися інформацію про команду, її призначення та</w:t>
-      </w:r>
-      <w:r>
-        <w:rPr>
-          <w:bCs/>
-          <w:i/>
-          <w:iCs/>
-          <w:sz w:val="28"/>
-          <w:szCs w:val="28"/>
-          <w:u w:val="single"/>
-        </w:rPr>
-        <w:t xml:space="preserve"> </w:t>
-      </w:r>
-      <w:r>
-        <w:rPr>
-          <w:bCs/>
-          <w:i/>
-          <w:iCs/>
-          <w:sz w:val="28"/>
-          <w:szCs w:val="28"/>
-          <w:u w:val="single"/>
-        </w:rPr>
-        <w:t>параметри?</w:t>
+        <w:t xml:space="preserve"> можна дізнатися інформацію про команду, її призначення та параметри?</w:t>
       </w:r>
       <w:r>
         <w:rPr>
@@ -2488,7 +2456,6 @@
           <w:bCs/>
           <w:sz w:val="28"/>
           <w:szCs w:val="28"/>
-          <w:lang w:val="ru-RU"/>
         </w:rPr>
         <w:t xml:space="preserve">3. </w:t>
       </w:r>
@@ -2506,49 +2473,8 @@
           <w:bCs/>
           <w:sz w:val="28"/>
           <w:szCs w:val="28"/>
-          <w:lang w:val="ru-RU"/>
-        </w:rPr>
-        <w:t xml:space="preserve"> (</w:t>
-      </w:r>
-      <w:proofErr w:type="spellStart"/>
-      <w:r>
-        <w:rPr>
-          <w:bCs/>
-          <w:sz w:val="28"/>
-          <w:szCs w:val="28"/>
-          <w:lang w:val="ru-RU"/>
-        </w:rPr>
-        <w:t>скорочення</w:t>
-      </w:r>
-      <w:proofErr w:type="spellEnd"/>
-      <w:r>
-        <w:rPr>
-          <w:bCs/>
-          <w:sz w:val="28"/>
-          <w:szCs w:val="28"/>
-          <w:lang w:val="ru-RU"/>
-        </w:rPr>
-        <w:t xml:space="preserve"> </w:t>
-      </w:r>
-      <w:proofErr w:type="spellStart"/>
-      <w:r>
-        <w:rPr>
-          <w:bCs/>
-          <w:sz w:val="28"/>
-          <w:szCs w:val="28"/>
-          <w:lang w:val="ru-RU"/>
-        </w:rPr>
-        <w:t>від</w:t>
-      </w:r>
-      <w:proofErr w:type="spellEnd"/>
-      <w:r>
-        <w:rPr>
-          <w:bCs/>
-          <w:sz w:val="28"/>
-          <w:szCs w:val="28"/>
-          <w:lang w:val="ru-RU"/>
-        </w:rPr>
-        <w:t xml:space="preserve"> </w:t>
+        </w:rPr>
+        <w:t xml:space="preserve"> (скорочення від </w:t>
       </w:r>
       <w:r>
         <w:rPr>
@@ -2564,49 +2490,8 @@
           <w:bCs/>
           <w:sz w:val="28"/>
           <w:szCs w:val="28"/>
-          <w:lang w:val="ru-RU"/>
-        </w:rPr>
-        <w:t xml:space="preserve">) - одна з </w:t>
-      </w:r>
-      <w:proofErr w:type="spellStart"/>
-      <w:r>
-        <w:rPr>
-          <w:bCs/>
-          <w:sz w:val="28"/>
-          <w:szCs w:val="28"/>
-          <w:lang w:val="ru-RU"/>
-        </w:rPr>
-        <w:t>найбільш</w:t>
-      </w:r>
-      <w:proofErr w:type="spellEnd"/>
-      <w:r>
-        <w:rPr>
-          <w:bCs/>
-          <w:sz w:val="28"/>
-          <w:szCs w:val="28"/>
-          <w:lang w:val="ru-RU"/>
-        </w:rPr>
-        <w:t xml:space="preserve"> часто </w:t>
-      </w:r>
-      <w:proofErr w:type="spellStart"/>
-      <w:r>
-        <w:rPr>
-          <w:bCs/>
-          <w:sz w:val="28"/>
-          <w:szCs w:val="28"/>
-          <w:lang w:val="ru-RU"/>
-        </w:rPr>
-        <w:t>використовуваних</w:t>
-      </w:r>
-      <w:proofErr w:type="spellEnd"/>
-      <w:r>
-        <w:rPr>
-          <w:bCs/>
-          <w:sz w:val="28"/>
-          <w:szCs w:val="28"/>
-          <w:lang w:val="ru-RU"/>
-        </w:rPr>
-        <w:t xml:space="preserve"> команд в </w:t>
+        </w:rPr>
+        <w:t xml:space="preserve">) - одна з найбільш часто використовуваних команд в </w:t>
       </w:r>
       <w:r>
         <w:rPr>
@@ -2622,69 +2507,8 @@
           <w:bCs/>
           <w:sz w:val="28"/>
           <w:szCs w:val="28"/>
-          <w:lang w:val="ru-RU"/>
-        </w:rPr>
-        <w:t xml:space="preserve">. </w:t>
-      </w:r>
-      <w:proofErr w:type="spellStart"/>
-      <w:r>
-        <w:rPr>
-          <w:bCs/>
-          <w:sz w:val="28"/>
-          <w:szCs w:val="28"/>
-          <w:lang w:val="ru-RU"/>
-        </w:rPr>
-        <w:t>Використовується</w:t>
-      </w:r>
-      <w:proofErr w:type="spellEnd"/>
-      <w:r>
-        <w:rPr>
-          <w:bCs/>
-          <w:sz w:val="28"/>
-          <w:szCs w:val="28"/>
-          <w:lang w:val="ru-RU"/>
-        </w:rPr>
-        <w:t xml:space="preserve"> для </w:t>
-      </w:r>
-      <w:proofErr w:type="spellStart"/>
-      <w:r>
-        <w:rPr>
-          <w:bCs/>
-          <w:sz w:val="28"/>
-          <w:szCs w:val="28"/>
-          <w:lang w:val="ru-RU"/>
-        </w:rPr>
-        <w:t>виведення</w:t>
-      </w:r>
-      <w:proofErr w:type="spellEnd"/>
-      <w:r>
-        <w:rPr>
-          <w:bCs/>
-          <w:sz w:val="28"/>
-          <w:szCs w:val="28"/>
-          <w:lang w:val="ru-RU"/>
-        </w:rPr>
-        <w:t xml:space="preserve"> </w:t>
-      </w:r>
-      <w:proofErr w:type="spellStart"/>
-      <w:r>
-        <w:rPr>
-          <w:bCs/>
-          <w:sz w:val="28"/>
-          <w:szCs w:val="28"/>
-          <w:lang w:val="ru-RU"/>
-        </w:rPr>
-        <w:t>вмісту</w:t>
-      </w:r>
-      <w:proofErr w:type="spellEnd"/>
-      <w:r>
-        <w:rPr>
-          <w:bCs/>
-          <w:sz w:val="28"/>
-          <w:szCs w:val="28"/>
-          <w:lang w:val="ru-RU"/>
-        </w:rPr>
-        <w:t xml:space="preserve"> файлу в командному рядку (</w:t>
+        </w:rPr>
+        <w:t>. Використовується для виведення вмісту файлу в командному рядку (</w:t>
       </w:r>
       <w:proofErr w:type="spellStart"/>
       <w:r>
@@ -2702,69 +2526,8 @@
           <w:bCs/>
           <w:sz w:val="28"/>
           <w:szCs w:val="28"/>
-          <w:lang w:val="ru-RU"/>
-        </w:rPr>
-        <w:t xml:space="preserve">). </w:t>
-      </w:r>
-      <w:proofErr w:type="spellStart"/>
-      <w:r>
-        <w:rPr>
-          <w:bCs/>
-          <w:sz w:val="28"/>
-          <w:szCs w:val="28"/>
-          <w:lang w:val="ru-RU"/>
-        </w:rPr>
-        <w:t>Щоб</w:t>
-      </w:r>
-      <w:proofErr w:type="spellEnd"/>
-      <w:r>
-        <w:rPr>
-          <w:bCs/>
-          <w:sz w:val="28"/>
-          <w:szCs w:val="28"/>
-          <w:lang w:val="ru-RU"/>
-        </w:rPr>
-        <w:t xml:space="preserve"> </w:t>
-      </w:r>
-      <w:proofErr w:type="spellStart"/>
-      <w:r>
-        <w:rPr>
-          <w:bCs/>
-          <w:sz w:val="28"/>
-          <w:szCs w:val="28"/>
-          <w:lang w:val="ru-RU"/>
-        </w:rPr>
-        <w:t>запустити</w:t>
-      </w:r>
-      <w:proofErr w:type="spellEnd"/>
-      <w:r>
-        <w:rPr>
-          <w:bCs/>
-          <w:sz w:val="28"/>
-          <w:szCs w:val="28"/>
-          <w:lang w:val="ru-RU"/>
-        </w:rPr>
-        <w:t xml:space="preserve"> </w:t>
-      </w:r>
-      <w:proofErr w:type="spellStart"/>
-      <w:r>
-        <w:rPr>
-          <w:bCs/>
-          <w:sz w:val="28"/>
-          <w:szCs w:val="28"/>
-          <w:lang w:val="ru-RU"/>
-        </w:rPr>
-        <w:t>цю</w:t>
-      </w:r>
-      <w:proofErr w:type="spellEnd"/>
-      <w:r>
-        <w:rPr>
-          <w:bCs/>
-          <w:sz w:val="28"/>
-          <w:szCs w:val="28"/>
-          <w:lang w:val="ru-RU"/>
-        </w:rPr>
-        <w:t xml:space="preserve"> команду, </w:t>
+        </w:rPr>
+        <w:t xml:space="preserve">). Щоб запустити цю команду, </w:t>
       </w:r>
       <w:r>
         <w:rPr>
@@ -2788,89 +2551,8 @@
           <w:bCs/>
           <w:sz w:val="28"/>
           <w:szCs w:val="28"/>
-          <w:lang w:val="ru-RU"/>
-        </w:rPr>
-        <w:t xml:space="preserve">, а </w:t>
-      </w:r>
-      <w:proofErr w:type="spellStart"/>
-      <w:r>
-        <w:rPr>
-          <w:bCs/>
-          <w:sz w:val="28"/>
-          <w:szCs w:val="28"/>
-          <w:lang w:val="ru-RU"/>
-        </w:rPr>
-        <w:t>потім</w:t>
-      </w:r>
-      <w:proofErr w:type="spellEnd"/>
-      <w:r>
-        <w:rPr>
-          <w:bCs/>
-          <w:sz w:val="28"/>
-          <w:szCs w:val="28"/>
-          <w:lang w:val="ru-RU"/>
-        </w:rPr>
-        <w:t xml:space="preserve"> </w:t>
-      </w:r>
-      <w:proofErr w:type="spellStart"/>
-      <w:r>
-        <w:rPr>
-          <w:bCs/>
-          <w:sz w:val="28"/>
-          <w:szCs w:val="28"/>
-          <w:lang w:val="ru-RU"/>
-        </w:rPr>
-        <w:t>ім'я</w:t>
-      </w:r>
-      <w:proofErr w:type="spellEnd"/>
-      <w:r>
-        <w:rPr>
-          <w:bCs/>
-          <w:sz w:val="28"/>
-          <w:szCs w:val="28"/>
-          <w:lang w:val="ru-RU"/>
-        </w:rPr>
-        <w:t xml:space="preserve"> файлу і </w:t>
-      </w:r>
-      <w:proofErr w:type="spellStart"/>
-      <w:r>
-        <w:rPr>
-          <w:bCs/>
-          <w:sz w:val="28"/>
-          <w:szCs w:val="28"/>
-          <w:lang w:val="ru-RU"/>
-        </w:rPr>
-        <w:t>його</w:t>
-      </w:r>
-      <w:proofErr w:type="spellEnd"/>
-      <w:r>
-        <w:rPr>
-          <w:bCs/>
-          <w:sz w:val="28"/>
-          <w:szCs w:val="28"/>
-          <w:lang w:val="ru-RU"/>
-        </w:rPr>
-        <w:t xml:space="preserve"> </w:t>
-      </w:r>
-      <w:proofErr w:type="spellStart"/>
-      <w:r>
-        <w:rPr>
-          <w:bCs/>
-          <w:sz w:val="28"/>
-          <w:szCs w:val="28"/>
-          <w:lang w:val="ru-RU"/>
-        </w:rPr>
-        <w:t>розширення</w:t>
-      </w:r>
-      <w:proofErr w:type="spellEnd"/>
-      <w:r>
-        <w:rPr>
-          <w:bCs/>
-          <w:sz w:val="28"/>
-          <w:szCs w:val="28"/>
-          <w:lang w:val="ru-RU"/>
-        </w:rPr>
-        <w:t>.</w:t>
+        </w:rPr>
+        <w:t>, а потім ім'я файлу і його розширення.</w:t>
       </w:r>
       <w:r>
         <w:rPr>
@@ -2935,23 +2617,7 @@
           <w:sz w:val="28"/>
           <w:szCs w:val="28"/>
         </w:rPr>
-        <w:t xml:space="preserve"> під бажання</w:t>
-      </w:r>
-      <w:r>
-        <w:rPr>
-          <w:bCs/>
-          <w:sz w:val="28"/>
-          <w:szCs w:val="28"/>
-        </w:rPr>
-        <w:t xml:space="preserve"> </w:t>
-      </w:r>
-      <w:r>
-        <w:rPr>
-          <w:bCs/>
-          <w:sz w:val="28"/>
-          <w:szCs w:val="28"/>
-        </w:rPr>
-        <w:t>користувача?</w:t>
+        <w:t xml:space="preserve"> під бажання користувача?</w:t>
       </w:r>
     </w:p>
     <w:p>
@@ -3611,23 +3277,7 @@
           <w:sz w:val="28"/>
           <w:szCs w:val="28"/>
         </w:rPr>
-        <w:t>. Скільки активних віртуальних консолей може</w:t>
-      </w:r>
-      <w:r>
-        <w:rPr>
-          <w:bCs/>
-          <w:sz w:val="28"/>
-          <w:szCs w:val="28"/>
-        </w:rPr>
-        <w:t xml:space="preserve"> </w:t>
-      </w:r>
-      <w:r>
-        <w:rPr>
-          <w:bCs/>
-          <w:sz w:val="28"/>
-          <w:szCs w:val="28"/>
-        </w:rPr>
-        <w:t xml:space="preserve">бути у процесі роботи </w:t>
+        <w:t xml:space="preserve">. Скільки активних віртуальних консолей може бути у процесі роботи </w:t>
       </w:r>
       <w:proofErr w:type="spellStart"/>
       <w:r>
@@ -3645,23 +3295,7 @@
           <w:sz w:val="28"/>
           <w:szCs w:val="28"/>
         </w:rPr>
-        <w:t xml:space="preserve"> по замовчуванню. Як їх викликати та між ними перемикатися? Наведіть</w:t>
-      </w:r>
-      <w:r>
-        <w:rPr>
-          <w:bCs/>
-          <w:sz w:val="28"/>
-          <w:szCs w:val="28"/>
-        </w:rPr>
-        <w:t xml:space="preserve"> </w:t>
-      </w:r>
-      <w:r>
-        <w:rPr>
-          <w:bCs/>
-          <w:sz w:val="28"/>
-          <w:szCs w:val="28"/>
-        </w:rPr>
-        <w:t>приклади?</w:t>
+        <w:t xml:space="preserve"> по замовчуванню. Як їх викликати та між ними перемикатися? Наведіть приклади?</w:t>
       </w:r>
     </w:p>
     <w:p>
@@ -3679,15 +3313,7 @@
           <w:sz w:val="28"/>
           <w:szCs w:val="28"/>
         </w:rPr>
-        <w:t>(</w:t>
-      </w:r>
-      <w:r>
-        <w:rPr>
-          <w:bCs/>
-          <w:sz w:val="28"/>
-          <w:szCs w:val="28"/>
-        </w:rPr>
-        <w:t>Віртуальна консоль (</w:t>
+        <w:t>(Віртуальна консоль (</w:t>
       </w:r>
       <w:r>
         <w:rPr>
@@ -4104,16 +3730,7 @@
           <w:szCs w:val="28"/>
           <w:lang w:val="ru-RU"/>
         </w:rPr>
-        <w:t>.</w:t>
-      </w:r>
-      <w:r>
-        <w:rPr>
-          <w:bCs/>
-          <w:sz w:val="28"/>
-          <w:szCs w:val="28"/>
-          <w:lang w:val="ru-RU"/>
-        </w:rPr>
-        <w:t>)</w:t>
+        <w:t>.)</w:t>
       </w:r>
     </w:p>
     <w:p>
@@ -4220,56 +3837,23 @@
           <w:sz w:val="28"/>
           <w:szCs w:val="28"/>
         </w:rPr>
-        <w:t>*** Яким чином можна переключатися в графічний/консольний режим вручну користувачем</w:t>
-      </w:r>
-      <w:r>
-        <w:rPr>
-          <w:bCs/>
-          <w:sz w:val="28"/>
-          <w:szCs w:val="28"/>
-        </w:rPr>
-        <w:t xml:space="preserve"> </w:t>
-      </w:r>
-      <w:r>
-        <w:rPr>
-          <w:bCs/>
-          <w:sz w:val="28"/>
-          <w:szCs w:val="28"/>
-        </w:rPr>
-        <w:t>використовуючи команди в терміналі. Як можна налаштувати завантаження системи тільки в</w:t>
-      </w:r>
-      <w:r>
-        <w:rPr>
-          <w:bCs/>
-          <w:sz w:val="28"/>
-          <w:szCs w:val="28"/>
-        </w:rPr>
-        <w:t xml:space="preserve"> </w:t>
-      </w:r>
-      <w:r>
-        <w:rPr>
-          <w:bCs/>
-          <w:sz w:val="28"/>
-          <w:szCs w:val="28"/>
-        </w:rPr>
-        <w:t>консольному режимі, і тільки за необхідністю (по команді) переходити до графічного?</w:t>
-      </w:r>
-      <w:r>
-        <w:rPr>
-          <w:bCs/>
-          <w:sz w:val="28"/>
-          <w:szCs w:val="28"/>
-        </w:rPr>
-        <w:t xml:space="preserve"> </w:t>
-      </w:r>
-    </w:p>
-    <w:p>
-      <w:pPr>
-        <w:rPr>
-          <w:bCs/>
-          <w:sz w:val="28"/>
-          <w:szCs w:val="28"/>
-          <w:lang w:val="ru-RU"/>
+        <w:t>*** Яким чином можна переключатися в графічний/консольний режим вручну користувачем використовуючи команди в терміналі. Як можна налаштувати завантаження системи тільки в консольному режимі, і тільки за необхідністю (по команді) переходити до графічного?</w:t>
+      </w:r>
+      <w:r>
+        <w:rPr>
+          <w:bCs/>
+          <w:sz w:val="28"/>
+          <w:szCs w:val="28"/>
+        </w:rPr>
+        <w:t xml:space="preserve"> </w:t>
+      </w:r>
+    </w:p>
+    <w:p>
+      <w:pPr>
+        <w:rPr>
+          <w:bCs/>
+          <w:sz w:val="28"/>
+          <w:szCs w:val="28"/>
         </w:rPr>
       </w:pPr>
       <w:r>
@@ -4286,7 +3870,6 @@
           <w:bCs/>
           <w:sz w:val="28"/>
           <w:szCs w:val="28"/>
-          <w:lang w:val="ru-RU"/>
         </w:rPr>
         <w:t xml:space="preserve"> + </w:t>
       </w:r>
@@ -4304,7 +3887,6 @@
           <w:bCs/>
           <w:sz w:val="28"/>
           <w:szCs w:val="28"/>
-          <w:lang w:val="ru-RU"/>
         </w:rPr>
         <w:t xml:space="preserve"> + </w:t>
       </w:r>
@@ -4323,7 +3905,6 @@
           <w:bCs/>
           <w:sz w:val="28"/>
           <w:szCs w:val="28"/>
-          <w:lang w:val="ru-RU"/>
         </w:rPr>
         <w:t>(</w:t>
       </w:r>
@@ -4333,7 +3914,6 @@
           <w:bCs/>
           <w:sz w:val="28"/>
           <w:szCs w:val="28"/>
-          <w:lang w:val="ru-RU"/>
         </w:rPr>
         <w:t>)</w:t>
       </w:r>
@@ -4352,30 +3932,9 @@
           <w:bCs/>
           <w:sz w:val="28"/>
           <w:szCs w:val="28"/>
-          <w:lang w:val="ru-RU"/>
         </w:rPr>
         <w:lastRenderedPageBreak/>
-        <w:t xml:space="preserve">При </w:t>
-      </w:r>
-      <w:proofErr w:type="spellStart"/>
-      <w:r>
-        <w:rPr>
-          <w:bCs/>
-          <w:sz w:val="28"/>
-          <w:szCs w:val="28"/>
-          <w:lang w:val="ru-RU"/>
-        </w:rPr>
-        <w:t>завантаженні</w:t>
-      </w:r>
-      <w:proofErr w:type="spellEnd"/>
-      <w:r>
-        <w:rPr>
-          <w:bCs/>
-          <w:sz w:val="28"/>
-          <w:szCs w:val="28"/>
-          <w:lang w:val="ru-RU"/>
-        </w:rPr>
-        <w:t xml:space="preserve"> </w:t>
+        <w:t xml:space="preserve">При завантаженні </w:t>
       </w:r>
       <w:proofErr w:type="spellStart"/>
       <w:r>
@@ -4393,6 +3952,231 @@
           <w:bCs/>
           <w:sz w:val="28"/>
           <w:szCs w:val="28"/>
+        </w:rPr>
+        <w:t xml:space="preserve"> рівень виконання за замовчуванням визначається значенням параметра </w:t>
+      </w:r>
+      <w:proofErr w:type="spellStart"/>
+      <w:r>
+        <w:rPr>
+          <w:bCs/>
+          <w:sz w:val="28"/>
+          <w:szCs w:val="28"/>
+          <w:lang w:val="ru-RU"/>
+        </w:rPr>
+        <w:t>id</w:t>
+      </w:r>
+      <w:proofErr w:type="spellEnd"/>
+      <w:r>
+        <w:rPr>
+          <w:bCs/>
+          <w:sz w:val="28"/>
+          <w:szCs w:val="28"/>
+        </w:rPr>
+        <w:t xml:space="preserve">: в файлі / </w:t>
+      </w:r>
+      <w:proofErr w:type="spellStart"/>
+      <w:r>
+        <w:rPr>
+          <w:bCs/>
+          <w:sz w:val="28"/>
+          <w:szCs w:val="28"/>
+          <w:lang w:val="ru-RU"/>
+        </w:rPr>
+        <w:t>etc</w:t>
+      </w:r>
+      <w:proofErr w:type="spellEnd"/>
+      <w:r>
+        <w:rPr>
+          <w:bCs/>
+          <w:sz w:val="28"/>
+          <w:szCs w:val="28"/>
+        </w:rPr>
+        <w:t xml:space="preserve"> / </w:t>
+      </w:r>
+      <w:proofErr w:type="spellStart"/>
+      <w:r>
+        <w:rPr>
+          <w:bCs/>
+          <w:sz w:val="28"/>
+          <w:szCs w:val="28"/>
+          <w:lang w:val="ru-RU"/>
+        </w:rPr>
+        <w:t>inittab</w:t>
+      </w:r>
+      <w:proofErr w:type="spellEnd"/>
+      <w:r>
+        <w:rPr>
+          <w:bCs/>
+          <w:sz w:val="28"/>
+          <w:szCs w:val="28"/>
+        </w:rPr>
+        <w:t xml:space="preserve">. </w:t>
+      </w:r>
+      <w:r>
+        <w:rPr>
+          <w:bCs/>
+          <w:sz w:val="28"/>
+          <w:szCs w:val="28"/>
+          <w:lang w:val="ru-RU"/>
+        </w:rPr>
+        <w:t xml:space="preserve">У </w:t>
+      </w:r>
+      <w:proofErr w:type="spellStart"/>
+      <w:r>
+        <w:rPr>
+          <w:bCs/>
+          <w:sz w:val="28"/>
+          <w:szCs w:val="28"/>
+          <w:lang w:val="ru-RU"/>
+        </w:rPr>
+        <w:t>лістингу</w:t>
+      </w:r>
+      <w:proofErr w:type="spellEnd"/>
+      <w:r>
+        <w:rPr>
+          <w:bCs/>
+          <w:sz w:val="28"/>
+          <w:szCs w:val="28"/>
+          <w:lang w:val="ru-RU"/>
+        </w:rPr>
+        <w:t xml:space="preserve"> 1 показано </w:t>
+      </w:r>
+      <w:proofErr w:type="spellStart"/>
+      <w:r>
+        <w:rPr>
+          <w:bCs/>
+          <w:sz w:val="28"/>
+          <w:szCs w:val="28"/>
+          <w:lang w:val="ru-RU"/>
+        </w:rPr>
+        <w:t>звичайне</w:t>
+      </w:r>
+      <w:proofErr w:type="spellEnd"/>
+      <w:r>
+        <w:rPr>
+          <w:bCs/>
+          <w:sz w:val="28"/>
+          <w:szCs w:val="28"/>
+          <w:lang w:val="ru-RU"/>
+        </w:rPr>
+        <w:t xml:space="preserve"> </w:t>
+      </w:r>
+      <w:proofErr w:type="spellStart"/>
+      <w:r>
+        <w:rPr>
+          <w:bCs/>
+          <w:sz w:val="28"/>
+          <w:szCs w:val="28"/>
+          <w:lang w:val="ru-RU"/>
+        </w:rPr>
+        <w:t>значення</w:t>
+      </w:r>
+      <w:proofErr w:type="spellEnd"/>
+      <w:r>
+        <w:rPr>
+          <w:bCs/>
+          <w:sz w:val="28"/>
+          <w:szCs w:val="28"/>
+          <w:lang w:val="ru-RU"/>
+        </w:rPr>
+        <w:t xml:space="preserve"> </w:t>
+      </w:r>
+      <w:proofErr w:type="spellStart"/>
+      <w:r>
+        <w:rPr>
+          <w:bCs/>
+          <w:sz w:val="28"/>
+          <w:szCs w:val="28"/>
+          <w:lang w:val="ru-RU"/>
+        </w:rPr>
+        <w:t>цього</w:t>
+      </w:r>
+      <w:proofErr w:type="spellEnd"/>
+      <w:r>
+        <w:rPr>
+          <w:bCs/>
+          <w:sz w:val="28"/>
+          <w:szCs w:val="28"/>
+          <w:lang w:val="ru-RU"/>
+        </w:rPr>
+        <w:t xml:space="preserve"> параметра в таких системах, як </w:t>
+      </w:r>
+      <w:proofErr w:type="spellStart"/>
+      <w:r>
+        <w:rPr>
+          <w:bCs/>
+          <w:sz w:val="28"/>
+          <w:szCs w:val="28"/>
+          <w:lang w:val="ru-RU"/>
+        </w:rPr>
+        <w:t>Fedora</w:t>
+      </w:r>
+      <w:proofErr w:type="spellEnd"/>
+      <w:r>
+        <w:rPr>
+          <w:bCs/>
+          <w:sz w:val="28"/>
+          <w:szCs w:val="28"/>
+          <w:lang w:val="ru-RU"/>
+        </w:rPr>
+        <w:t xml:space="preserve"> 8 </w:t>
+      </w:r>
+      <w:proofErr w:type="spellStart"/>
+      <w:r>
+        <w:rPr>
+          <w:bCs/>
+          <w:sz w:val="28"/>
+          <w:szCs w:val="28"/>
+          <w:lang w:val="ru-RU"/>
+        </w:rPr>
+        <w:t>або</w:t>
+      </w:r>
+      <w:proofErr w:type="spellEnd"/>
+      <w:r>
+        <w:rPr>
+          <w:bCs/>
+          <w:sz w:val="28"/>
+          <w:szCs w:val="28"/>
+          <w:lang w:val="ru-RU"/>
+        </w:rPr>
+        <w:t xml:space="preserve"> </w:t>
+      </w:r>
+      <w:proofErr w:type="spellStart"/>
+      <w:r>
+        <w:rPr>
+          <w:bCs/>
+          <w:sz w:val="28"/>
+          <w:szCs w:val="28"/>
+          <w:lang w:val="ru-RU"/>
+        </w:rPr>
+        <w:t>openSUSE</w:t>
+      </w:r>
+      <w:proofErr w:type="spellEnd"/>
+      <w:r>
+        <w:rPr>
+          <w:bCs/>
+          <w:sz w:val="28"/>
+          <w:szCs w:val="28"/>
+          <w:lang w:val="ru-RU"/>
+        </w:rPr>
+        <w:t xml:space="preserve"> 11.2, в </w:t>
+      </w:r>
+      <w:proofErr w:type="spellStart"/>
+      <w:r>
+        <w:rPr>
+          <w:bCs/>
+          <w:sz w:val="28"/>
+          <w:szCs w:val="28"/>
+          <w:lang w:val="ru-RU"/>
+        </w:rPr>
+        <w:t>яких</w:t>
+      </w:r>
+      <w:proofErr w:type="spellEnd"/>
+      <w:r>
+        <w:rPr>
+          <w:bCs/>
+          <w:sz w:val="28"/>
+          <w:szCs w:val="28"/>
           <w:lang w:val="ru-RU"/>
         </w:rPr>
         <w:t xml:space="preserve"> </w:t>
@@ -4435,6 +4219,156 @@
           <w:szCs w:val="28"/>
           <w:lang w:val="ru-RU"/>
         </w:rPr>
+        <w:t xml:space="preserve"> 5 </w:t>
+      </w:r>
+      <w:proofErr w:type="spellStart"/>
+      <w:r>
+        <w:rPr>
+          <w:bCs/>
+          <w:sz w:val="28"/>
+          <w:szCs w:val="28"/>
+          <w:lang w:val="ru-RU"/>
+        </w:rPr>
+        <w:t>використовується</w:t>
+      </w:r>
+      <w:proofErr w:type="spellEnd"/>
+      <w:r>
+        <w:rPr>
+          <w:bCs/>
+          <w:sz w:val="28"/>
+          <w:szCs w:val="28"/>
+          <w:lang w:val="ru-RU"/>
+        </w:rPr>
+        <w:t xml:space="preserve"> </w:t>
+      </w:r>
+      <w:proofErr w:type="gramStart"/>
+      <w:r>
+        <w:rPr>
+          <w:bCs/>
+          <w:sz w:val="28"/>
+          <w:szCs w:val="28"/>
+          <w:lang w:val="ru-RU"/>
+        </w:rPr>
+        <w:t>для запуску</w:t>
+      </w:r>
+      <w:proofErr w:type="gramEnd"/>
+      <w:r>
+        <w:rPr>
+          <w:bCs/>
+          <w:sz w:val="28"/>
+          <w:szCs w:val="28"/>
+          <w:lang w:val="ru-RU"/>
+        </w:rPr>
+        <w:t xml:space="preserve"> </w:t>
+      </w:r>
+      <w:proofErr w:type="spellStart"/>
+      <w:r>
+        <w:rPr>
+          <w:bCs/>
+          <w:sz w:val="28"/>
+          <w:szCs w:val="28"/>
+          <w:lang w:val="ru-RU"/>
+        </w:rPr>
+        <w:t>оболонки</w:t>
+      </w:r>
+      <w:proofErr w:type="spellEnd"/>
+      <w:r>
+        <w:rPr>
+          <w:bCs/>
+          <w:sz w:val="28"/>
+          <w:szCs w:val="28"/>
+          <w:lang w:val="ru-RU"/>
+        </w:rPr>
+        <w:t xml:space="preserve"> X </w:t>
+      </w:r>
+      <w:proofErr w:type="spellStart"/>
+      <w:r>
+        <w:rPr>
+          <w:bCs/>
+          <w:sz w:val="28"/>
+          <w:szCs w:val="28"/>
+          <w:lang w:val="ru-RU"/>
+        </w:rPr>
+        <w:t>Window</w:t>
+      </w:r>
+      <w:proofErr w:type="spellEnd"/>
+      <w:r>
+        <w:rPr>
+          <w:bCs/>
+          <w:sz w:val="28"/>
+          <w:szCs w:val="28"/>
+          <w:lang w:val="ru-RU"/>
+        </w:rPr>
+        <w:t>.</w:t>
+      </w:r>
+    </w:p>
+    <w:p>
+      <w:pPr>
+        <w:rPr>
+          <w:bCs/>
+          <w:sz w:val="28"/>
+          <w:szCs w:val="28"/>
+          <w:lang w:val="ru-RU"/>
+        </w:rPr>
+      </w:pPr>
+      <w:proofErr w:type="spellStart"/>
+      <w:r>
+        <w:rPr>
+          <w:bCs/>
+          <w:sz w:val="28"/>
+          <w:szCs w:val="28"/>
+          <w:lang w:val="ru-RU"/>
+        </w:rPr>
+        <w:t>Лістинг</w:t>
+      </w:r>
+      <w:proofErr w:type="spellEnd"/>
+      <w:r>
+        <w:rPr>
+          <w:bCs/>
+          <w:sz w:val="28"/>
+          <w:szCs w:val="28"/>
+          <w:lang w:val="ru-RU"/>
+        </w:rPr>
+        <w:t xml:space="preserve"> 1. </w:t>
+      </w:r>
+      <w:proofErr w:type="spellStart"/>
+      <w:r>
+        <w:rPr>
+          <w:bCs/>
+          <w:sz w:val="28"/>
+          <w:szCs w:val="28"/>
+          <w:lang w:val="ru-RU"/>
+        </w:rPr>
+        <w:t>Рівень</w:t>
+      </w:r>
+      <w:proofErr w:type="spellEnd"/>
+      <w:r>
+        <w:rPr>
+          <w:bCs/>
+          <w:sz w:val="28"/>
+          <w:szCs w:val="28"/>
+          <w:lang w:val="ru-RU"/>
+        </w:rPr>
+        <w:t xml:space="preserve"> </w:t>
+      </w:r>
+      <w:proofErr w:type="spellStart"/>
+      <w:r>
+        <w:rPr>
+          <w:bCs/>
+          <w:sz w:val="28"/>
+          <w:szCs w:val="28"/>
+          <w:lang w:val="ru-RU"/>
+        </w:rPr>
+        <w:t>виконання</w:t>
+      </w:r>
+      <w:proofErr w:type="spellEnd"/>
+      <w:r>
+        <w:rPr>
+          <w:bCs/>
+          <w:sz w:val="28"/>
+          <w:szCs w:val="28"/>
+          <w:lang w:val="ru-RU"/>
+        </w:rPr>
         <w:t xml:space="preserve"> за </w:t>
       </w:r>
       <w:proofErr w:type="spellStart"/>
@@ -4455,77 +4389,37 @@
           <w:szCs w:val="28"/>
           <w:lang w:val="ru-RU"/>
         </w:rPr>
-        <w:t xml:space="preserve"> </w:t>
-      </w:r>
-      <w:proofErr w:type="spellStart"/>
-      <w:r>
-        <w:rPr>
-          <w:bCs/>
-          <w:sz w:val="28"/>
-          <w:szCs w:val="28"/>
-          <w:lang w:val="ru-RU"/>
-        </w:rPr>
-        <w:t>визначається</w:t>
-      </w:r>
-      <w:proofErr w:type="spellEnd"/>
-      <w:r>
-        <w:rPr>
-          <w:bCs/>
-          <w:sz w:val="28"/>
-          <w:szCs w:val="28"/>
-          <w:lang w:val="ru-RU"/>
-        </w:rPr>
-        <w:t xml:space="preserve"> </w:t>
-      </w:r>
-      <w:proofErr w:type="spellStart"/>
-      <w:r>
-        <w:rPr>
-          <w:bCs/>
-          <w:sz w:val="28"/>
-          <w:szCs w:val="28"/>
-          <w:lang w:val="ru-RU"/>
-        </w:rPr>
-        <w:t>значенням</w:t>
-      </w:r>
-      <w:proofErr w:type="spellEnd"/>
-      <w:r>
-        <w:rPr>
-          <w:bCs/>
-          <w:sz w:val="28"/>
-          <w:szCs w:val="28"/>
-          <w:lang w:val="ru-RU"/>
-        </w:rPr>
-        <w:t xml:space="preserve"> параметра </w:t>
-      </w:r>
-      <w:proofErr w:type="spellStart"/>
-      <w:r>
-        <w:rPr>
-          <w:bCs/>
-          <w:sz w:val="28"/>
-          <w:szCs w:val="28"/>
-          <w:lang w:val="ru-RU"/>
-        </w:rPr>
-        <w:t>id</w:t>
-      </w:r>
-      <w:proofErr w:type="spellEnd"/>
-      <w:r>
-        <w:rPr>
-          <w:bCs/>
-          <w:sz w:val="28"/>
-          <w:szCs w:val="28"/>
-          <w:lang w:val="ru-RU"/>
-        </w:rPr>
-        <w:t xml:space="preserve">: в </w:t>
-      </w:r>
-      <w:proofErr w:type="spellStart"/>
-      <w:r>
-        <w:rPr>
-          <w:bCs/>
-          <w:sz w:val="28"/>
-          <w:szCs w:val="28"/>
-          <w:lang w:val="ru-RU"/>
-        </w:rPr>
-        <w:t>файлі</w:t>
+        <w:t xml:space="preserve">, </w:t>
+      </w:r>
+      <w:proofErr w:type="spellStart"/>
+      <w:r>
+        <w:rPr>
+          <w:bCs/>
+          <w:sz w:val="28"/>
+          <w:szCs w:val="28"/>
+          <w:lang w:val="ru-RU"/>
+        </w:rPr>
+        <w:t>визначений</w:t>
+      </w:r>
+      <w:proofErr w:type="spellEnd"/>
+      <w:r>
+        <w:rPr>
+          <w:bCs/>
+          <w:sz w:val="28"/>
+          <w:szCs w:val="28"/>
+          <w:lang w:val="ru-RU"/>
+        </w:rPr>
+        <w:t xml:space="preserve"> в / </w:t>
+      </w:r>
+      <w:proofErr w:type="spellStart"/>
+      <w:r>
+        <w:rPr>
+          <w:bCs/>
+          <w:sz w:val="28"/>
+          <w:szCs w:val="28"/>
+          <w:lang w:val="ru-RU"/>
+        </w:rPr>
+        <w:t>etc</w:t>
       </w:r>
       <w:proofErr w:type="spellEnd"/>
       <w:r>
@@ -4545,6 +4439,56 @@
           <w:szCs w:val="28"/>
           <w:lang w:val="ru-RU"/>
         </w:rPr>
+        <w:t>inittab</w:t>
+      </w:r>
+      <w:proofErr w:type="spellEnd"/>
+    </w:p>
+    <w:p>
+      <w:pPr>
+        <w:rPr>
+          <w:bCs/>
+          <w:sz w:val="28"/>
+          <w:szCs w:val="28"/>
+          <w:lang w:val="en-US"/>
+        </w:rPr>
+      </w:pPr>
+      <w:r>
+        <w:rPr>
+          <w:bCs/>
+          <w:sz w:val="28"/>
+          <w:szCs w:val="28"/>
+          <w:lang w:val="en-US"/>
+        </w:rPr>
+        <w:t xml:space="preserve">[Root @ </w:t>
+      </w:r>
+      <w:proofErr w:type="spellStart"/>
+      <w:r>
+        <w:rPr>
+          <w:bCs/>
+          <w:sz w:val="28"/>
+          <w:szCs w:val="28"/>
+          <w:lang w:val="en-US"/>
+        </w:rPr>
+        <w:t>pinguino</w:t>
+      </w:r>
+      <w:proofErr w:type="spellEnd"/>
+      <w:r>
+        <w:rPr>
+          <w:bCs/>
+          <w:sz w:val="28"/>
+          <w:szCs w:val="28"/>
+          <w:lang w:val="en-US"/>
+        </w:rPr>
+        <w:t xml:space="preserve"> ~] # grep "^ id:" / </w:t>
+      </w:r>
+      <w:proofErr w:type="spellStart"/>
+      <w:r>
+        <w:rPr>
+          <w:bCs/>
+          <w:sz w:val="28"/>
+          <w:szCs w:val="28"/>
+          <w:lang w:val="en-US"/>
+        </w:rPr>
         <w:t>etc</w:t>
       </w:r>
       <w:proofErr w:type="spellEnd"/>
@@ -4553,7 +4497,7 @@
           <w:bCs/>
           <w:sz w:val="28"/>
           <w:szCs w:val="28"/>
-          <w:lang w:val="ru-RU"/>
+          <w:lang w:val="en-US"/>
         </w:rPr>
         <w:t xml:space="preserve"> / </w:t>
       </w:r>
@@ -4563,57 +4507,425 @@
           <w:bCs/>
           <w:sz w:val="28"/>
           <w:szCs w:val="28"/>
-          <w:lang w:val="ru-RU"/>
+          <w:lang w:val="en-US"/>
         </w:rPr>
         <w:t>inittab</w:t>
       </w:r>
       <w:proofErr w:type="spellEnd"/>
-      <w:r>
-        <w:rPr>
-          <w:bCs/>
-          <w:sz w:val="28"/>
-          <w:szCs w:val="28"/>
-          <w:lang w:val="ru-RU"/>
-        </w:rPr>
-        <w:t xml:space="preserve">. У </w:t>
-      </w:r>
-      <w:proofErr w:type="spellStart"/>
-      <w:r>
-        <w:rPr>
-          <w:bCs/>
-          <w:sz w:val="28"/>
-          <w:szCs w:val="28"/>
-          <w:lang w:val="ru-RU"/>
-        </w:rPr>
-        <w:t>лістингу</w:t>
-      </w:r>
-      <w:proofErr w:type="spellEnd"/>
-      <w:r>
-        <w:rPr>
-          <w:bCs/>
-          <w:sz w:val="28"/>
-          <w:szCs w:val="28"/>
-          <w:lang w:val="ru-RU"/>
-        </w:rPr>
-        <w:t xml:space="preserve"> 1 показано </w:t>
-      </w:r>
-      <w:proofErr w:type="spellStart"/>
-      <w:r>
-        <w:rPr>
-          <w:bCs/>
-          <w:sz w:val="28"/>
-          <w:szCs w:val="28"/>
-          <w:lang w:val="ru-RU"/>
-        </w:rPr>
-        <w:t>звичайне</w:t>
-      </w:r>
-      <w:proofErr w:type="spellEnd"/>
-      <w:r>
-        <w:rPr>
-          <w:bCs/>
-          <w:sz w:val="28"/>
-          <w:szCs w:val="28"/>
-          <w:lang w:val="ru-RU"/>
+    </w:p>
+    <w:p>
+      <w:pPr>
+        <w:rPr>
+          <w:bCs/>
+          <w:sz w:val="28"/>
+          <w:szCs w:val="28"/>
+          <w:lang w:val="en-US"/>
+        </w:rPr>
+      </w:pPr>
+      <w:r>
+        <w:rPr>
+          <w:bCs/>
+          <w:sz w:val="28"/>
+          <w:szCs w:val="28"/>
+          <w:lang w:val="en-US"/>
+        </w:rPr>
+        <w:t xml:space="preserve">id: 5: </w:t>
+      </w:r>
+      <w:proofErr w:type="spellStart"/>
+      <w:r>
+        <w:rPr>
+          <w:bCs/>
+          <w:sz w:val="28"/>
+          <w:szCs w:val="28"/>
+          <w:lang w:val="en-US"/>
+        </w:rPr>
+        <w:t>initdefault</w:t>
+      </w:r>
+      <w:proofErr w:type="spellEnd"/>
+      <w:r>
+        <w:rPr>
+          <w:bCs/>
+          <w:sz w:val="28"/>
+          <w:szCs w:val="28"/>
+          <w:lang w:val="en-US"/>
+        </w:rPr>
+        <w:t>:</w:t>
+      </w:r>
+    </w:p>
+    <w:p>
+      <w:pPr>
+        <w:rPr>
+          <w:bCs/>
+          <w:sz w:val="28"/>
+          <w:szCs w:val="28"/>
+          <w:lang w:val="en-US"/>
+        </w:rPr>
+      </w:pPr>
+      <w:proofErr w:type="spellStart"/>
+      <w:r>
+        <w:rPr>
+          <w:bCs/>
+          <w:sz w:val="28"/>
+          <w:szCs w:val="28"/>
+          <w:lang w:val="ru-RU"/>
+        </w:rPr>
+        <w:t>Якщо</w:t>
+      </w:r>
+      <w:proofErr w:type="spellEnd"/>
+      <w:r>
+        <w:rPr>
+          <w:bCs/>
+          <w:sz w:val="28"/>
+          <w:szCs w:val="28"/>
+          <w:lang w:val="en-US"/>
+        </w:rPr>
+        <w:t xml:space="preserve"> </w:t>
+      </w:r>
+      <w:proofErr w:type="spellStart"/>
+      <w:r>
+        <w:rPr>
+          <w:bCs/>
+          <w:sz w:val="28"/>
+          <w:szCs w:val="28"/>
+          <w:lang w:val="ru-RU"/>
+        </w:rPr>
+        <w:t>ви</w:t>
+      </w:r>
+      <w:proofErr w:type="spellEnd"/>
+      <w:r>
+        <w:rPr>
+          <w:bCs/>
+          <w:sz w:val="28"/>
+          <w:szCs w:val="28"/>
+          <w:lang w:val="en-US"/>
+        </w:rPr>
+        <w:t xml:space="preserve"> </w:t>
+      </w:r>
+      <w:proofErr w:type="spellStart"/>
+      <w:r>
+        <w:rPr>
+          <w:bCs/>
+          <w:sz w:val="28"/>
+          <w:szCs w:val="28"/>
+          <w:lang w:val="ru-RU"/>
+        </w:rPr>
+        <w:t>хочете</w:t>
+      </w:r>
+      <w:proofErr w:type="spellEnd"/>
+      <w:r>
+        <w:rPr>
+          <w:bCs/>
+          <w:sz w:val="28"/>
+          <w:szCs w:val="28"/>
+          <w:lang w:val="en-US"/>
+        </w:rPr>
+        <w:t xml:space="preserve">, </w:t>
+      </w:r>
+      <w:proofErr w:type="spellStart"/>
+      <w:r>
+        <w:rPr>
+          <w:bCs/>
+          <w:sz w:val="28"/>
+          <w:szCs w:val="28"/>
+          <w:lang w:val="ru-RU"/>
+        </w:rPr>
+        <w:t>щоб</w:t>
+      </w:r>
+      <w:proofErr w:type="spellEnd"/>
+      <w:r>
+        <w:rPr>
+          <w:bCs/>
+          <w:sz w:val="28"/>
+          <w:szCs w:val="28"/>
+          <w:lang w:val="en-US"/>
+        </w:rPr>
+        <w:t xml:space="preserve"> </w:t>
+      </w:r>
+      <w:r>
+        <w:rPr>
+          <w:bCs/>
+          <w:sz w:val="28"/>
+          <w:szCs w:val="28"/>
+          <w:lang w:val="ru-RU"/>
+        </w:rPr>
+        <w:t>за</w:t>
+      </w:r>
+      <w:r>
+        <w:rPr>
+          <w:bCs/>
+          <w:sz w:val="28"/>
+          <w:szCs w:val="28"/>
+          <w:lang w:val="en-US"/>
+        </w:rPr>
+        <w:t xml:space="preserve"> </w:t>
+      </w:r>
+      <w:proofErr w:type="spellStart"/>
+      <w:r>
+        <w:rPr>
+          <w:bCs/>
+          <w:sz w:val="28"/>
+          <w:szCs w:val="28"/>
+          <w:lang w:val="ru-RU"/>
+        </w:rPr>
+        <w:t>замовчуванням</w:t>
+      </w:r>
+      <w:proofErr w:type="spellEnd"/>
+      <w:r>
+        <w:rPr>
+          <w:bCs/>
+          <w:sz w:val="28"/>
+          <w:szCs w:val="28"/>
+          <w:lang w:val="en-US"/>
+        </w:rPr>
+        <w:t xml:space="preserve"> </w:t>
+      </w:r>
+      <w:r>
+        <w:rPr>
+          <w:bCs/>
+          <w:sz w:val="28"/>
+          <w:szCs w:val="28"/>
+          <w:lang w:val="ru-RU"/>
+        </w:rPr>
+        <w:t>ваша</w:t>
+      </w:r>
+      <w:r>
+        <w:rPr>
+          <w:bCs/>
+          <w:sz w:val="28"/>
+          <w:szCs w:val="28"/>
+          <w:lang w:val="en-US"/>
+        </w:rPr>
+        <w:t xml:space="preserve"> </w:t>
+      </w:r>
+      <w:r>
+        <w:rPr>
+          <w:bCs/>
+          <w:sz w:val="28"/>
+          <w:szCs w:val="28"/>
+          <w:lang w:val="ru-RU"/>
+        </w:rPr>
+        <w:t>система</w:t>
+      </w:r>
+      <w:r>
+        <w:rPr>
+          <w:bCs/>
+          <w:sz w:val="28"/>
+          <w:szCs w:val="28"/>
+          <w:lang w:val="en-US"/>
+        </w:rPr>
+        <w:t xml:space="preserve"> </w:t>
+      </w:r>
+      <w:proofErr w:type="spellStart"/>
+      <w:r>
+        <w:rPr>
+          <w:bCs/>
+          <w:sz w:val="28"/>
+          <w:szCs w:val="28"/>
+          <w:lang w:val="ru-RU"/>
+        </w:rPr>
+        <w:t>запускалася</w:t>
+      </w:r>
+      <w:proofErr w:type="spellEnd"/>
+      <w:r>
+        <w:rPr>
+          <w:bCs/>
+          <w:sz w:val="28"/>
+          <w:szCs w:val="28"/>
+          <w:lang w:val="en-US"/>
+        </w:rPr>
+        <w:t xml:space="preserve"> </w:t>
+      </w:r>
+      <w:r>
+        <w:rPr>
+          <w:bCs/>
+          <w:sz w:val="28"/>
+          <w:szCs w:val="28"/>
+          <w:lang w:val="ru-RU"/>
+        </w:rPr>
+        <w:t>з</w:t>
+      </w:r>
+      <w:r>
+        <w:rPr>
+          <w:bCs/>
+          <w:sz w:val="28"/>
+          <w:szCs w:val="28"/>
+          <w:lang w:val="en-US"/>
+        </w:rPr>
+        <w:t xml:space="preserve"> </w:t>
+      </w:r>
+      <w:proofErr w:type="spellStart"/>
+      <w:r>
+        <w:rPr>
+          <w:bCs/>
+          <w:sz w:val="28"/>
+          <w:szCs w:val="28"/>
+          <w:lang w:val="ru-RU"/>
+        </w:rPr>
+        <w:t>іншим</w:t>
+      </w:r>
+      <w:proofErr w:type="spellEnd"/>
+      <w:r>
+        <w:rPr>
+          <w:bCs/>
+          <w:sz w:val="28"/>
+          <w:szCs w:val="28"/>
+          <w:lang w:val="en-US"/>
+        </w:rPr>
+        <w:t xml:space="preserve"> </w:t>
+      </w:r>
+      <w:proofErr w:type="spellStart"/>
+      <w:r>
+        <w:rPr>
+          <w:bCs/>
+          <w:sz w:val="28"/>
+          <w:szCs w:val="28"/>
+          <w:lang w:val="ru-RU"/>
+        </w:rPr>
+        <w:t>рівнем</w:t>
+      </w:r>
+      <w:proofErr w:type="spellEnd"/>
+      <w:r>
+        <w:rPr>
+          <w:bCs/>
+          <w:sz w:val="28"/>
+          <w:szCs w:val="28"/>
+          <w:lang w:val="en-US"/>
+        </w:rPr>
+        <w:t xml:space="preserve"> </w:t>
+      </w:r>
+      <w:proofErr w:type="spellStart"/>
+      <w:r>
+        <w:rPr>
+          <w:bCs/>
+          <w:sz w:val="28"/>
+          <w:szCs w:val="28"/>
+          <w:lang w:val="ru-RU"/>
+        </w:rPr>
+        <w:t>виконання</w:t>
+      </w:r>
+      <w:proofErr w:type="spellEnd"/>
+      <w:r>
+        <w:rPr>
+          <w:bCs/>
+          <w:sz w:val="28"/>
+          <w:szCs w:val="28"/>
+          <w:lang w:val="en-US"/>
+        </w:rPr>
+        <w:t xml:space="preserve"> (</w:t>
+      </w:r>
+      <w:proofErr w:type="spellStart"/>
+      <w:r>
+        <w:rPr>
+          <w:bCs/>
+          <w:sz w:val="28"/>
+          <w:szCs w:val="28"/>
+          <w:lang w:val="ru-RU"/>
+        </w:rPr>
+        <w:t>наприклад</w:t>
+      </w:r>
+      <w:proofErr w:type="spellEnd"/>
+      <w:r>
+        <w:rPr>
+          <w:bCs/>
+          <w:sz w:val="28"/>
+          <w:szCs w:val="28"/>
+          <w:lang w:val="en-US"/>
+        </w:rPr>
+        <w:t xml:space="preserve">, </w:t>
+      </w:r>
+      <w:r>
+        <w:rPr>
+          <w:bCs/>
+          <w:sz w:val="28"/>
+          <w:szCs w:val="28"/>
+          <w:lang w:val="ru-RU"/>
+        </w:rPr>
+        <w:t>з</w:t>
+      </w:r>
+      <w:r>
+        <w:rPr>
+          <w:bCs/>
+          <w:sz w:val="28"/>
+          <w:szCs w:val="28"/>
+          <w:lang w:val="en-US"/>
+        </w:rPr>
+        <w:t xml:space="preserve"> </w:t>
+      </w:r>
+      <w:proofErr w:type="spellStart"/>
+      <w:r>
+        <w:rPr>
+          <w:bCs/>
+          <w:sz w:val="28"/>
+          <w:szCs w:val="28"/>
+          <w:lang w:val="ru-RU"/>
+        </w:rPr>
+        <w:t>рівнем</w:t>
+      </w:r>
+      <w:proofErr w:type="spellEnd"/>
+      <w:r>
+        <w:rPr>
+          <w:bCs/>
+          <w:sz w:val="28"/>
+          <w:szCs w:val="28"/>
+          <w:lang w:val="en-US"/>
+        </w:rPr>
+        <w:t xml:space="preserve"> 3), </w:t>
+      </w:r>
+      <w:r>
+        <w:rPr>
+          <w:bCs/>
+          <w:sz w:val="28"/>
+          <w:szCs w:val="28"/>
+          <w:lang w:val="ru-RU"/>
+        </w:rPr>
+        <w:t>то</w:t>
+      </w:r>
+      <w:r>
+        <w:rPr>
+          <w:bCs/>
+          <w:sz w:val="28"/>
+          <w:szCs w:val="28"/>
+          <w:lang w:val="en-US"/>
+        </w:rPr>
+        <w:t xml:space="preserve"> </w:t>
+      </w:r>
+      <w:proofErr w:type="spellStart"/>
+      <w:r>
+        <w:rPr>
+          <w:bCs/>
+          <w:sz w:val="28"/>
+          <w:szCs w:val="28"/>
+          <w:lang w:val="ru-RU"/>
+        </w:rPr>
+        <w:t>відредагуйте</w:t>
+      </w:r>
+      <w:proofErr w:type="spellEnd"/>
+      <w:r>
+        <w:rPr>
+          <w:bCs/>
+          <w:sz w:val="28"/>
+          <w:szCs w:val="28"/>
+          <w:lang w:val="en-US"/>
+        </w:rPr>
+        <w:t xml:space="preserve"> </w:t>
+      </w:r>
+      <w:proofErr w:type="spellStart"/>
+      <w:r>
+        <w:rPr>
+          <w:bCs/>
+          <w:sz w:val="28"/>
+          <w:szCs w:val="28"/>
+          <w:lang w:val="ru-RU"/>
+        </w:rPr>
+        <w:t>це</w:t>
+      </w:r>
+      <w:proofErr w:type="spellEnd"/>
+      <w:r>
+        <w:rPr>
+          <w:bCs/>
+          <w:sz w:val="28"/>
+          <w:szCs w:val="28"/>
+          <w:lang w:val="en-US"/>
         </w:rPr>
         <w:t xml:space="preserve"> </w:t>
       </w:r>
@@ -4633,778 +4945,9 @@
           <w:bCs/>
           <w:sz w:val="28"/>
           <w:szCs w:val="28"/>
-          <w:lang w:val="ru-RU"/>
-        </w:rPr>
-        <w:t xml:space="preserve"> </w:t>
-      </w:r>
-      <w:proofErr w:type="spellStart"/>
-      <w:r>
-        <w:rPr>
-          <w:bCs/>
-          <w:sz w:val="28"/>
-          <w:szCs w:val="28"/>
-          <w:lang w:val="ru-RU"/>
-        </w:rPr>
-        <w:t>цього</w:t>
-      </w:r>
-      <w:proofErr w:type="spellEnd"/>
-      <w:r>
-        <w:rPr>
-          <w:bCs/>
-          <w:sz w:val="28"/>
-          <w:szCs w:val="28"/>
-          <w:lang w:val="ru-RU"/>
-        </w:rPr>
-        <w:t xml:space="preserve"> параметра в таких системах, як </w:t>
-      </w:r>
-      <w:proofErr w:type="spellStart"/>
-      <w:r>
-        <w:rPr>
-          <w:bCs/>
-          <w:sz w:val="28"/>
-          <w:szCs w:val="28"/>
-          <w:lang w:val="ru-RU"/>
-        </w:rPr>
-        <w:t>Fedora</w:t>
-      </w:r>
-      <w:proofErr w:type="spellEnd"/>
-      <w:r>
-        <w:rPr>
-          <w:bCs/>
-          <w:sz w:val="28"/>
-          <w:szCs w:val="28"/>
-          <w:lang w:val="ru-RU"/>
-        </w:rPr>
-        <w:t xml:space="preserve"> 8 </w:t>
-      </w:r>
-      <w:proofErr w:type="spellStart"/>
-      <w:r>
-        <w:rPr>
-          <w:bCs/>
-          <w:sz w:val="28"/>
-          <w:szCs w:val="28"/>
-          <w:lang w:val="ru-RU"/>
-        </w:rPr>
-        <w:t>або</w:t>
-      </w:r>
-      <w:proofErr w:type="spellEnd"/>
-      <w:r>
-        <w:rPr>
-          <w:bCs/>
-          <w:sz w:val="28"/>
-          <w:szCs w:val="28"/>
-          <w:lang w:val="ru-RU"/>
-        </w:rPr>
-        <w:t xml:space="preserve"> </w:t>
-      </w:r>
-      <w:proofErr w:type="spellStart"/>
-      <w:r>
-        <w:rPr>
-          <w:bCs/>
-          <w:sz w:val="28"/>
-          <w:szCs w:val="28"/>
-          <w:lang w:val="ru-RU"/>
-        </w:rPr>
-        <w:t>openSUSE</w:t>
-      </w:r>
-      <w:proofErr w:type="spellEnd"/>
-      <w:r>
-        <w:rPr>
-          <w:bCs/>
-          <w:sz w:val="28"/>
-          <w:szCs w:val="28"/>
-          <w:lang w:val="ru-RU"/>
-        </w:rPr>
-        <w:t xml:space="preserve"> 11.2, в </w:t>
-      </w:r>
-      <w:proofErr w:type="spellStart"/>
-      <w:r>
-        <w:rPr>
-          <w:bCs/>
-          <w:sz w:val="28"/>
-          <w:szCs w:val="28"/>
-          <w:lang w:val="ru-RU"/>
-        </w:rPr>
-        <w:t>яких</w:t>
-      </w:r>
-      <w:proofErr w:type="spellEnd"/>
-      <w:r>
-        <w:rPr>
-          <w:bCs/>
-          <w:sz w:val="28"/>
-          <w:szCs w:val="28"/>
-          <w:lang w:val="ru-RU"/>
-        </w:rPr>
-        <w:t xml:space="preserve"> </w:t>
-      </w:r>
-      <w:proofErr w:type="spellStart"/>
-      <w:r>
-        <w:rPr>
-          <w:bCs/>
-          <w:sz w:val="28"/>
-          <w:szCs w:val="28"/>
-          <w:lang w:val="ru-RU"/>
-        </w:rPr>
-        <w:t>рівень</w:t>
-      </w:r>
-      <w:proofErr w:type="spellEnd"/>
-      <w:r>
-        <w:rPr>
-          <w:bCs/>
-          <w:sz w:val="28"/>
-          <w:szCs w:val="28"/>
-          <w:lang w:val="ru-RU"/>
-        </w:rPr>
-        <w:t xml:space="preserve"> </w:t>
-      </w:r>
-      <w:proofErr w:type="spellStart"/>
-      <w:r>
-        <w:rPr>
-          <w:bCs/>
-          <w:sz w:val="28"/>
-          <w:szCs w:val="28"/>
-          <w:lang w:val="ru-RU"/>
-        </w:rPr>
-        <w:t>виконання</w:t>
-      </w:r>
-      <w:proofErr w:type="spellEnd"/>
-      <w:r>
-        <w:rPr>
-          <w:bCs/>
-          <w:sz w:val="28"/>
-          <w:szCs w:val="28"/>
-          <w:lang w:val="ru-RU"/>
-        </w:rPr>
-        <w:t xml:space="preserve"> 5 </w:t>
-      </w:r>
-      <w:proofErr w:type="spellStart"/>
-      <w:r>
-        <w:rPr>
-          <w:bCs/>
-          <w:sz w:val="28"/>
-          <w:szCs w:val="28"/>
-          <w:lang w:val="ru-RU"/>
-        </w:rPr>
-        <w:t>використовується</w:t>
-      </w:r>
-      <w:proofErr w:type="spellEnd"/>
-      <w:r>
-        <w:rPr>
-          <w:bCs/>
-          <w:sz w:val="28"/>
-          <w:szCs w:val="28"/>
-          <w:lang w:val="ru-RU"/>
-        </w:rPr>
-        <w:t xml:space="preserve"> </w:t>
-      </w:r>
-      <w:proofErr w:type="gramStart"/>
-      <w:r>
-        <w:rPr>
-          <w:bCs/>
-          <w:sz w:val="28"/>
-          <w:szCs w:val="28"/>
-          <w:lang w:val="ru-RU"/>
-        </w:rPr>
-        <w:t>для запуску</w:t>
-      </w:r>
-      <w:proofErr w:type="gramEnd"/>
-      <w:r>
-        <w:rPr>
-          <w:bCs/>
-          <w:sz w:val="28"/>
-          <w:szCs w:val="28"/>
-          <w:lang w:val="ru-RU"/>
-        </w:rPr>
-        <w:t xml:space="preserve"> </w:t>
-      </w:r>
-      <w:proofErr w:type="spellStart"/>
-      <w:r>
-        <w:rPr>
-          <w:bCs/>
-          <w:sz w:val="28"/>
-          <w:szCs w:val="28"/>
-          <w:lang w:val="ru-RU"/>
-        </w:rPr>
-        <w:t>оболонки</w:t>
-      </w:r>
-      <w:proofErr w:type="spellEnd"/>
-      <w:r>
-        <w:rPr>
-          <w:bCs/>
-          <w:sz w:val="28"/>
-          <w:szCs w:val="28"/>
-          <w:lang w:val="ru-RU"/>
-        </w:rPr>
-        <w:t xml:space="preserve"> X </w:t>
-      </w:r>
-      <w:proofErr w:type="spellStart"/>
-      <w:r>
-        <w:rPr>
-          <w:bCs/>
-          <w:sz w:val="28"/>
-          <w:szCs w:val="28"/>
-          <w:lang w:val="ru-RU"/>
-        </w:rPr>
-        <w:t>Window</w:t>
-      </w:r>
-      <w:proofErr w:type="spellEnd"/>
-      <w:r>
-        <w:rPr>
-          <w:bCs/>
-          <w:sz w:val="28"/>
-          <w:szCs w:val="28"/>
-          <w:lang w:val="ru-RU"/>
-        </w:rPr>
-        <w:t>.</w:t>
-      </w:r>
-    </w:p>
-    <w:p>
-      <w:pPr>
-        <w:rPr>
-          <w:bCs/>
-          <w:sz w:val="28"/>
-          <w:szCs w:val="28"/>
-          <w:lang w:val="ru-RU"/>
-        </w:rPr>
-      </w:pPr>
-      <w:proofErr w:type="spellStart"/>
-      <w:r>
-        <w:rPr>
-          <w:bCs/>
-          <w:sz w:val="28"/>
-          <w:szCs w:val="28"/>
-          <w:lang w:val="ru-RU"/>
-        </w:rPr>
-        <w:t>Лістинг</w:t>
-      </w:r>
-      <w:proofErr w:type="spellEnd"/>
-      <w:r>
-        <w:rPr>
-          <w:bCs/>
-          <w:sz w:val="28"/>
-          <w:szCs w:val="28"/>
-          <w:lang w:val="ru-RU"/>
-        </w:rPr>
-        <w:t xml:space="preserve"> 1. </w:t>
-      </w:r>
-      <w:proofErr w:type="spellStart"/>
-      <w:r>
-        <w:rPr>
-          <w:bCs/>
-          <w:sz w:val="28"/>
-          <w:szCs w:val="28"/>
-          <w:lang w:val="ru-RU"/>
-        </w:rPr>
-        <w:t>Рівень</w:t>
-      </w:r>
-      <w:proofErr w:type="spellEnd"/>
-      <w:r>
-        <w:rPr>
-          <w:bCs/>
-          <w:sz w:val="28"/>
-          <w:szCs w:val="28"/>
-          <w:lang w:val="ru-RU"/>
-        </w:rPr>
-        <w:t xml:space="preserve"> </w:t>
-      </w:r>
-      <w:proofErr w:type="spellStart"/>
-      <w:r>
-        <w:rPr>
-          <w:bCs/>
-          <w:sz w:val="28"/>
-          <w:szCs w:val="28"/>
-          <w:lang w:val="ru-RU"/>
-        </w:rPr>
-        <w:t>виконання</w:t>
-      </w:r>
-      <w:proofErr w:type="spellEnd"/>
-      <w:r>
-        <w:rPr>
-          <w:bCs/>
-          <w:sz w:val="28"/>
-          <w:szCs w:val="28"/>
-          <w:lang w:val="ru-RU"/>
-        </w:rPr>
-        <w:t xml:space="preserve"> за </w:t>
-      </w:r>
-      <w:proofErr w:type="spellStart"/>
-      <w:r>
-        <w:rPr>
-          <w:bCs/>
-          <w:sz w:val="28"/>
-          <w:szCs w:val="28"/>
-          <w:lang w:val="ru-RU"/>
-        </w:rPr>
-        <w:t>замовчуванням</w:t>
-      </w:r>
-      <w:proofErr w:type="spellEnd"/>
-      <w:r>
-        <w:rPr>
-          <w:bCs/>
-          <w:sz w:val="28"/>
-          <w:szCs w:val="28"/>
-          <w:lang w:val="ru-RU"/>
-        </w:rPr>
-        <w:t xml:space="preserve">, </w:t>
-      </w:r>
-      <w:proofErr w:type="spellStart"/>
-      <w:r>
-        <w:rPr>
-          <w:bCs/>
-          <w:sz w:val="28"/>
-          <w:szCs w:val="28"/>
-          <w:lang w:val="ru-RU"/>
-        </w:rPr>
-        <w:t>визначений</w:t>
-      </w:r>
-      <w:proofErr w:type="spellEnd"/>
-      <w:r>
-        <w:rPr>
-          <w:bCs/>
-          <w:sz w:val="28"/>
-          <w:szCs w:val="28"/>
-          <w:lang w:val="ru-RU"/>
-        </w:rPr>
-        <w:t xml:space="preserve"> в / </w:t>
-      </w:r>
-      <w:proofErr w:type="spellStart"/>
-      <w:r>
-        <w:rPr>
-          <w:bCs/>
-          <w:sz w:val="28"/>
-          <w:szCs w:val="28"/>
-          <w:lang w:val="ru-RU"/>
-        </w:rPr>
-        <w:t>etc</w:t>
-      </w:r>
-      <w:proofErr w:type="spellEnd"/>
-      <w:r>
-        <w:rPr>
-          <w:bCs/>
-          <w:sz w:val="28"/>
-          <w:szCs w:val="28"/>
-          <w:lang w:val="ru-RU"/>
-        </w:rPr>
-        <w:t xml:space="preserve"> / </w:t>
-      </w:r>
-      <w:proofErr w:type="spellStart"/>
-      <w:r>
-        <w:rPr>
-          <w:bCs/>
-          <w:sz w:val="28"/>
-          <w:szCs w:val="28"/>
-          <w:lang w:val="ru-RU"/>
-        </w:rPr>
-        <w:t>inittab</w:t>
-      </w:r>
-      <w:proofErr w:type="spellEnd"/>
-    </w:p>
-    <w:p>
-      <w:pPr>
-        <w:rPr>
-          <w:bCs/>
-          <w:sz w:val="28"/>
-          <w:szCs w:val="28"/>
           <w:lang w:val="en-US"/>
         </w:rPr>
-      </w:pPr>
-      <w:r>
-        <w:rPr>
-          <w:bCs/>
-          <w:sz w:val="28"/>
-          <w:szCs w:val="28"/>
-          <w:lang w:val="en-US"/>
-        </w:rPr>
-        <w:t xml:space="preserve">[Root @ </w:t>
-      </w:r>
-      <w:proofErr w:type="spellStart"/>
-      <w:r>
-        <w:rPr>
-          <w:bCs/>
-          <w:sz w:val="28"/>
-          <w:szCs w:val="28"/>
-          <w:lang w:val="en-US"/>
-        </w:rPr>
-        <w:t>pinguino</w:t>
-      </w:r>
-      <w:proofErr w:type="spellEnd"/>
-      <w:r>
-        <w:rPr>
-          <w:bCs/>
-          <w:sz w:val="28"/>
-          <w:szCs w:val="28"/>
-          <w:lang w:val="en-US"/>
-        </w:rPr>
-        <w:t xml:space="preserve"> ~] # grep "^ id:" / </w:t>
-      </w:r>
-      <w:proofErr w:type="spellStart"/>
-      <w:r>
-        <w:rPr>
-          <w:bCs/>
-          <w:sz w:val="28"/>
-          <w:szCs w:val="28"/>
-          <w:lang w:val="en-US"/>
-        </w:rPr>
-        <w:t>etc</w:t>
-      </w:r>
-      <w:proofErr w:type="spellEnd"/>
-      <w:r>
-        <w:rPr>
-          <w:bCs/>
-          <w:sz w:val="28"/>
-          <w:szCs w:val="28"/>
-          <w:lang w:val="en-US"/>
-        </w:rPr>
-        <w:t xml:space="preserve"> / </w:t>
-      </w:r>
-      <w:proofErr w:type="spellStart"/>
-      <w:r>
-        <w:rPr>
-          <w:bCs/>
-          <w:sz w:val="28"/>
-          <w:szCs w:val="28"/>
-          <w:lang w:val="en-US"/>
-        </w:rPr>
-        <w:t>inittab</w:t>
-      </w:r>
-      <w:proofErr w:type="spellEnd"/>
-    </w:p>
-    <w:p>
-      <w:pPr>
-        <w:rPr>
-          <w:bCs/>
-          <w:sz w:val="28"/>
-          <w:szCs w:val="28"/>
-          <w:lang w:val="en-US"/>
-        </w:rPr>
-      </w:pPr>
-      <w:r>
-        <w:rPr>
-          <w:bCs/>
-          <w:sz w:val="28"/>
-          <w:szCs w:val="28"/>
-          <w:lang w:val="en-US"/>
-        </w:rPr>
-        <w:t xml:space="preserve">id: 5: </w:t>
-      </w:r>
-      <w:proofErr w:type="spellStart"/>
-      <w:r>
-        <w:rPr>
-          <w:bCs/>
-          <w:sz w:val="28"/>
-          <w:szCs w:val="28"/>
-          <w:lang w:val="en-US"/>
-        </w:rPr>
-        <w:t>initdefault</w:t>
-      </w:r>
-      <w:proofErr w:type="spellEnd"/>
-      <w:r>
-        <w:rPr>
-          <w:bCs/>
-          <w:sz w:val="28"/>
-          <w:szCs w:val="28"/>
-          <w:lang w:val="en-US"/>
-        </w:rPr>
-        <w:t>:</w:t>
-      </w:r>
-    </w:p>
-    <w:p>
-      <w:pPr>
-        <w:rPr>
-          <w:bCs/>
-          <w:sz w:val="28"/>
-          <w:szCs w:val="28"/>
-          <w:lang w:val="ru-RU"/>
-        </w:rPr>
-      </w:pPr>
-      <w:proofErr w:type="spellStart"/>
-      <w:r>
-        <w:rPr>
-          <w:bCs/>
-          <w:sz w:val="28"/>
-          <w:szCs w:val="28"/>
-          <w:lang w:val="ru-RU"/>
-        </w:rPr>
-        <w:t>Якщо</w:t>
-      </w:r>
-      <w:proofErr w:type="spellEnd"/>
-      <w:r>
-        <w:rPr>
-          <w:bCs/>
-          <w:sz w:val="28"/>
-          <w:szCs w:val="28"/>
-          <w:lang w:val="ru-RU"/>
-        </w:rPr>
-        <w:t xml:space="preserve"> </w:t>
-      </w:r>
-      <w:proofErr w:type="spellStart"/>
-      <w:r>
-        <w:rPr>
-          <w:bCs/>
-          <w:sz w:val="28"/>
-          <w:szCs w:val="28"/>
-          <w:lang w:val="ru-RU"/>
-        </w:rPr>
-        <w:t>ви</w:t>
-      </w:r>
-      <w:proofErr w:type="spellEnd"/>
-      <w:r>
-        <w:rPr>
-          <w:bCs/>
-          <w:sz w:val="28"/>
-          <w:szCs w:val="28"/>
-          <w:lang w:val="ru-RU"/>
-        </w:rPr>
-        <w:t xml:space="preserve"> </w:t>
-      </w:r>
-      <w:proofErr w:type="spellStart"/>
-      <w:r>
-        <w:rPr>
-          <w:bCs/>
-          <w:sz w:val="28"/>
-          <w:szCs w:val="28"/>
-          <w:lang w:val="ru-RU"/>
-        </w:rPr>
-        <w:t>хочете</w:t>
-      </w:r>
-      <w:proofErr w:type="spellEnd"/>
-      <w:r>
-        <w:rPr>
-          <w:bCs/>
-          <w:sz w:val="28"/>
-          <w:szCs w:val="28"/>
-          <w:lang w:val="ru-RU"/>
-        </w:rPr>
-        <w:t xml:space="preserve">, </w:t>
-      </w:r>
-      <w:proofErr w:type="spellStart"/>
-      <w:r>
-        <w:rPr>
-          <w:bCs/>
-          <w:sz w:val="28"/>
-          <w:szCs w:val="28"/>
-          <w:lang w:val="ru-RU"/>
-        </w:rPr>
-        <w:t>щоб</w:t>
-      </w:r>
-      <w:proofErr w:type="spellEnd"/>
-      <w:r>
-        <w:rPr>
-          <w:bCs/>
-          <w:sz w:val="28"/>
-          <w:szCs w:val="28"/>
-          <w:lang w:val="ru-RU"/>
-        </w:rPr>
-        <w:t xml:space="preserve"> за </w:t>
-      </w:r>
-      <w:proofErr w:type="spellStart"/>
-      <w:r>
-        <w:rPr>
-          <w:bCs/>
-          <w:sz w:val="28"/>
-          <w:szCs w:val="28"/>
-          <w:lang w:val="ru-RU"/>
-        </w:rPr>
-        <w:t>замовчуванням</w:t>
-      </w:r>
-      <w:proofErr w:type="spellEnd"/>
-      <w:r>
-        <w:rPr>
-          <w:bCs/>
-          <w:sz w:val="28"/>
-          <w:szCs w:val="28"/>
-          <w:lang w:val="ru-RU"/>
-        </w:rPr>
-        <w:t xml:space="preserve"> ваша система </w:t>
-      </w:r>
-      <w:proofErr w:type="spellStart"/>
-      <w:r>
-        <w:rPr>
-          <w:bCs/>
-          <w:sz w:val="28"/>
-          <w:szCs w:val="28"/>
-          <w:lang w:val="ru-RU"/>
-        </w:rPr>
-        <w:t>запускалася</w:t>
-      </w:r>
-      <w:proofErr w:type="spellEnd"/>
-      <w:r>
-        <w:rPr>
-          <w:bCs/>
-          <w:sz w:val="28"/>
-          <w:szCs w:val="28"/>
-          <w:lang w:val="ru-RU"/>
-        </w:rPr>
-        <w:t xml:space="preserve"> з </w:t>
-      </w:r>
-      <w:proofErr w:type="spellStart"/>
-      <w:r>
-        <w:rPr>
-          <w:bCs/>
-          <w:sz w:val="28"/>
-          <w:szCs w:val="28"/>
-          <w:lang w:val="ru-RU"/>
-        </w:rPr>
-        <w:t>іншим</w:t>
-      </w:r>
-      <w:proofErr w:type="spellEnd"/>
-      <w:r>
-        <w:rPr>
-          <w:bCs/>
-          <w:sz w:val="28"/>
-          <w:szCs w:val="28"/>
-          <w:lang w:val="ru-RU"/>
-        </w:rPr>
-        <w:t xml:space="preserve"> </w:t>
-      </w:r>
-      <w:proofErr w:type="spellStart"/>
-      <w:r>
-        <w:rPr>
-          <w:bCs/>
-          <w:sz w:val="28"/>
-          <w:szCs w:val="28"/>
-          <w:lang w:val="ru-RU"/>
-        </w:rPr>
-        <w:t>рівнем</w:t>
-      </w:r>
-      <w:proofErr w:type="spellEnd"/>
-      <w:r>
-        <w:rPr>
-          <w:bCs/>
-          <w:sz w:val="28"/>
-          <w:szCs w:val="28"/>
-          <w:lang w:val="ru-RU"/>
-        </w:rPr>
-        <w:t xml:space="preserve"> </w:t>
-      </w:r>
-      <w:proofErr w:type="spellStart"/>
-      <w:r>
-        <w:rPr>
-          <w:bCs/>
-          <w:sz w:val="28"/>
-          <w:szCs w:val="28"/>
-          <w:lang w:val="ru-RU"/>
-        </w:rPr>
-        <w:t>виконання</w:t>
-      </w:r>
-      <w:proofErr w:type="spellEnd"/>
-      <w:r>
-        <w:rPr>
-          <w:bCs/>
-          <w:sz w:val="28"/>
-          <w:szCs w:val="28"/>
-          <w:lang w:val="ru-RU"/>
-        </w:rPr>
-        <w:t xml:space="preserve"> (</w:t>
-      </w:r>
-      <w:proofErr w:type="spellStart"/>
-      <w:r>
-        <w:rPr>
-          <w:bCs/>
-          <w:sz w:val="28"/>
-          <w:szCs w:val="28"/>
-          <w:lang w:val="ru-RU"/>
-        </w:rPr>
-        <w:t>наприклад</w:t>
-      </w:r>
-      <w:proofErr w:type="spellEnd"/>
-      <w:r>
-        <w:rPr>
-          <w:bCs/>
-          <w:sz w:val="28"/>
-          <w:szCs w:val="28"/>
-          <w:lang w:val="ru-RU"/>
-        </w:rPr>
-        <w:t xml:space="preserve">, з </w:t>
-      </w:r>
-      <w:proofErr w:type="spellStart"/>
-      <w:r>
-        <w:rPr>
-          <w:bCs/>
-          <w:sz w:val="28"/>
-          <w:szCs w:val="28"/>
-          <w:lang w:val="ru-RU"/>
-        </w:rPr>
-        <w:t>рівнем</w:t>
-      </w:r>
-      <w:proofErr w:type="spellEnd"/>
-      <w:r>
-        <w:rPr>
-          <w:bCs/>
-          <w:sz w:val="28"/>
-          <w:szCs w:val="28"/>
-          <w:lang w:val="ru-RU"/>
-        </w:rPr>
-        <w:t xml:space="preserve"> 3), то </w:t>
-      </w:r>
-      <w:proofErr w:type="spellStart"/>
-      <w:r>
-        <w:rPr>
-          <w:bCs/>
-          <w:sz w:val="28"/>
-          <w:szCs w:val="28"/>
-          <w:lang w:val="ru-RU"/>
-        </w:rPr>
-        <w:t>відредагуйте</w:t>
-      </w:r>
-      <w:proofErr w:type="spellEnd"/>
-      <w:r>
-        <w:rPr>
-          <w:bCs/>
-          <w:sz w:val="28"/>
-          <w:szCs w:val="28"/>
-          <w:lang w:val="ru-RU"/>
-        </w:rPr>
-        <w:t xml:space="preserve"> </w:t>
-      </w:r>
-      <w:proofErr w:type="spellStart"/>
-      <w:r>
-        <w:rPr>
-          <w:bCs/>
-          <w:sz w:val="28"/>
-          <w:szCs w:val="28"/>
-          <w:lang w:val="ru-RU"/>
-        </w:rPr>
-        <w:t>це</w:t>
-      </w:r>
-      <w:proofErr w:type="spellEnd"/>
-      <w:r>
-        <w:rPr>
-          <w:bCs/>
-          <w:sz w:val="28"/>
-          <w:szCs w:val="28"/>
-          <w:lang w:val="ru-RU"/>
-        </w:rPr>
-        <w:t xml:space="preserve"> </w:t>
-      </w:r>
-      <w:proofErr w:type="spellStart"/>
-      <w:r>
-        <w:rPr>
-          <w:bCs/>
-          <w:sz w:val="28"/>
-          <w:szCs w:val="28"/>
-          <w:lang w:val="ru-RU"/>
-        </w:rPr>
-        <w:t>значення</w:t>
-      </w:r>
-      <w:proofErr w:type="spellEnd"/>
-      <w:r>
-        <w:rPr>
-          <w:bCs/>
-          <w:sz w:val="28"/>
-          <w:szCs w:val="28"/>
-          <w:lang w:val="ru-RU"/>
-        </w:rPr>
-        <w:t>.</w:t>
-      </w:r>
-      <w:r>
-        <w:rPr>
-          <w:bCs/>
-          <w:sz w:val="28"/>
-          <w:szCs w:val="28"/>
-          <w:lang w:val="ru-RU"/>
-        </w:rPr>
-        <w:t>)</w:t>
+        <w:t>.)</w:t>
       </w:r>
     </w:p>
     <w:p>
@@ -5447,23 +4990,7 @@
           <w:sz w:val="28"/>
           <w:szCs w:val="28"/>
         </w:rPr>
-        <w:t xml:space="preserve"> декілька разів під одним і тим же системним ім’ям? Які</w:t>
-      </w:r>
-      <w:r>
-        <w:rPr>
-          <w:bCs/>
-          <w:sz w:val="28"/>
-          <w:szCs w:val="28"/>
-        </w:rPr>
-        <w:t xml:space="preserve"> </w:t>
-      </w:r>
-      <w:r>
-        <w:rPr>
-          <w:bCs/>
-          <w:sz w:val="28"/>
-          <w:szCs w:val="28"/>
-        </w:rPr>
-        <w:t>переваги це може надати?</w:t>
+        <w:t xml:space="preserve"> декілька разів під одним і тим же системним ім’ям? Які переваги це може надати?</w:t>
       </w:r>
     </w:p>
     <w:p>
@@ -5646,13 +5173,7 @@
         <w:rPr>
           <w:lang w:val="uk-UA"/>
         </w:rPr>
-        <w:t>(</w:t>
-      </w:r>
-      <w:r>
-        <w:rPr>
-          <w:lang w:val="uk-UA"/>
-        </w:rPr>
-        <w:t xml:space="preserve">Підсистема </w:t>
+        <w:t xml:space="preserve">(Підсистема </w:t>
       </w:r>
       <w:r>
         <w:t>TTY</w:t>
@@ -6035,6 +5556,200 @@
           <w:color w:val="202122"/>
           <w:sz w:val="21"/>
           <w:szCs w:val="21"/>
+        </w:rPr>
+      </w:pPr>
+    </w:p>
+    <w:p>
+      <w:pPr>
+        <w:rPr>
+          <w:rFonts w:cstheme="minorHAnsi"/>
+          <w:bCs/>
+          <w:sz w:val="28"/>
+          <w:szCs w:val="28"/>
+        </w:rPr>
+      </w:pPr>
+      <w:r>
+        <w:rPr>
+          <w:rFonts w:cstheme="minorHAnsi"/>
+          <w:b/>
+          <w:bCs/>
+          <w:color w:val="202122"/>
+          <w:sz w:val="28"/>
+          <w:szCs w:val="28"/>
+        </w:rPr>
+        <w:t>Висновок</w:t>
+      </w:r>
+      <w:r>
+        <w:rPr>
+          <w:rFonts w:cstheme="minorHAnsi"/>
+          <w:color w:val="202122"/>
+          <w:sz w:val="28"/>
+          <w:szCs w:val="28"/>
+        </w:rPr>
+        <w:t>:</w:t>
+      </w:r>
+      <w:r>
+        <w:rPr>
+          <w:rFonts w:cstheme="minorHAnsi"/>
+          <w:bCs/>
+          <w:sz w:val="28"/>
+          <w:szCs w:val="28"/>
+        </w:rPr>
+        <w:t xml:space="preserve">  ми о</w:t>
+      </w:r>
+      <w:r>
+        <w:rPr>
+          <w:rFonts w:cstheme="minorHAnsi"/>
+          <w:bCs/>
+          <w:sz w:val="28"/>
+          <w:szCs w:val="28"/>
+        </w:rPr>
+        <w:t>трима</w:t>
+      </w:r>
+      <w:r>
+        <w:rPr>
+          <w:rFonts w:cstheme="minorHAnsi"/>
+          <w:bCs/>
+          <w:sz w:val="28"/>
+          <w:szCs w:val="28"/>
+        </w:rPr>
+        <w:t>ли</w:t>
+      </w:r>
+      <w:r>
+        <w:rPr>
+          <w:rFonts w:cstheme="minorHAnsi"/>
+          <w:bCs/>
+          <w:sz w:val="28"/>
+          <w:szCs w:val="28"/>
+        </w:rPr>
+        <w:t xml:space="preserve"> практичн</w:t>
+      </w:r>
+      <w:r>
+        <w:rPr>
+          <w:rFonts w:cstheme="minorHAnsi"/>
+          <w:bCs/>
+          <w:sz w:val="28"/>
+          <w:szCs w:val="28"/>
+        </w:rPr>
+        <w:t>і</w:t>
+      </w:r>
+      <w:r>
+        <w:rPr>
+          <w:rFonts w:cstheme="minorHAnsi"/>
+          <w:bCs/>
+          <w:sz w:val="28"/>
+          <w:szCs w:val="28"/>
+        </w:rPr>
+        <w:t xml:space="preserve"> навик</w:t>
+      </w:r>
+      <w:r>
+        <w:rPr>
+          <w:rFonts w:cstheme="minorHAnsi"/>
+          <w:bCs/>
+          <w:sz w:val="28"/>
+          <w:szCs w:val="28"/>
+        </w:rPr>
+        <w:t>и</w:t>
+      </w:r>
+      <w:r>
+        <w:rPr>
+          <w:rFonts w:cstheme="minorHAnsi"/>
+          <w:bCs/>
+          <w:sz w:val="28"/>
+          <w:szCs w:val="28"/>
+        </w:rPr>
+        <w:t xml:space="preserve"> роботи з командними інтерпретаторами </w:t>
+      </w:r>
+      <w:proofErr w:type="spellStart"/>
+      <w:r>
+        <w:rPr>
+          <w:rFonts w:cstheme="minorHAnsi"/>
+          <w:bCs/>
+          <w:sz w:val="28"/>
+          <w:szCs w:val="28"/>
+        </w:rPr>
+        <w:t>Bash</w:t>
+      </w:r>
+      <w:proofErr w:type="spellEnd"/>
+      <w:r>
+        <w:rPr>
+          <w:rFonts w:cstheme="minorHAnsi"/>
+          <w:bCs/>
+          <w:sz w:val="28"/>
+          <w:szCs w:val="28"/>
+        </w:rPr>
+        <w:t xml:space="preserve"> та </w:t>
+      </w:r>
+      <w:proofErr w:type="spellStart"/>
+      <w:r>
+        <w:rPr>
+          <w:rFonts w:cstheme="minorHAnsi"/>
+          <w:bCs/>
+          <w:sz w:val="28"/>
+          <w:szCs w:val="28"/>
+        </w:rPr>
+        <w:t>PowerShell</w:t>
+      </w:r>
+      <w:proofErr w:type="spellEnd"/>
+      <w:r>
+        <w:rPr>
+          <w:rFonts w:cstheme="minorHAnsi"/>
+          <w:bCs/>
+          <w:sz w:val="28"/>
+          <w:szCs w:val="28"/>
+        </w:rPr>
+        <w:t xml:space="preserve">. </w:t>
+      </w:r>
+      <w:proofErr w:type="spellStart"/>
+      <w:r>
+        <w:rPr>
+          <w:rFonts w:cstheme="minorHAnsi"/>
+          <w:bCs/>
+          <w:sz w:val="28"/>
+          <w:szCs w:val="28"/>
+        </w:rPr>
+        <w:t>О</w:t>
+      </w:r>
+      <w:r>
+        <w:rPr>
+          <w:rFonts w:cstheme="minorHAnsi"/>
+          <w:bCs/>
+          <w:sz w:val="28"/>
+          <w:szCs w:val="28"/>
+        </w:rPr>
+        <w:t>найо</w:t>
+      </w:r>
+      <w:r>
+        <w:rPr>
+          <w:rFonts w:cstheme="minorHAnsi"/>
+          <w:bCs/>
+          <w:sz w:val="28"/>
+          <w:szCs w:val="28"/>
+        </w:rPr>
+        <w:t>мились</w:t>
+      </w:r>
+      <w:proofErr w:type="spellEnd"/>
+      <w:r>
+        <w:rPr>
+          <w:rFonts w:cstheme="minorHAnsi"/>
+          <w:bCs/>
+          <w:sz w:val="28"/>
+          <w:szCs w:val="28"/>
+        </w:rPr>
+        <w:t xml:space="preserve"> з базовими текстовими командами в термінальному режимі роботи в різних ОС.</w:t>
+      </w:r>
+    </w:p>
+    <w:p>
+      <w:pPr>
+        <w:pStyle w:val="a6"/>
+        <w:shd w:val="clear" w:color="auto" w:fill="FFFFFF"/>
+        <w:spacing w:before="120" w:beforeAutospacing="0" w:after="120" w:afterAutospacing="0"/>
+        <w:rPr>
+          <w:rFonts w:ascii="Arial" w:hAnsi="Arial" w:cs="Arial"/>
+          <w:color w:val="202122"/>
+          <w:sz w:val="21"/>
+          <w:szCs w:val="21"/>
+          <w:lang w:val="uk-UA"/>
         </w:rPr>
       </w:pPr>
     </w:p>

</xml_diff>